<commit_message>
cambios en los reportes y volantes
</commit_message>
<xml_diff>
--- a/roles/generarWordProfesionalCarrera/DGRHO_DIPSP_2020_MEMORANDUM_126.docx
+++ b/roles/generarWordProfesionalCarrera/DGRHO_DIPSP_2020_MEMORANDUM_126.docx
@@ -146,6 +146,15 @@
         </w:rPr>
         <w:t>}</w:t>
       </w:r>
+      <w:r>
+        <w:rPr>
+          <w:rFonts w:ascii="Montserrat" w:eastAsia="Times New Roman" w:hAnsi="Montserrat" w:cs="Tahoma"/>
+          <w:lang w:eastAsia="es-ES"/>
+        </w:rPr>
+        <w:t>,</w:t>
+      </w:r>
+      <w:bookmarkStart w:id="0" w:name="_GoBack"/>
+      <w:bookmarkEnd w:id="0"/>
       <w:r>
         <w:t xml:space="preserve"> </w:t>
       </w:r>
@@ -1881,8 +1890,6 @@
       </w:rPr>
       <w:t>}</w:t>
     </w:r>
-    <w:bookmarkStart w:id="0" w:name="_GoBack"/>
-    <w:bookmarkEnd w:id="0"/>
     <w:r>
       <w:rPr>
         <w:rFonts w:ascii="Montserrat SemiBold" w:eastAsia="Times New Roman" w:hAnsi="Montserrat SemiBold"/>
@@ -2739,7 +2746,7 @@
 </file>
 
 <file path=customXml/itemProps1.xml><?xml version="1.0" encoding="utf-8"?>
-<ds:datastoreItem xmlns:ds="http://schemas.openxmlformats.org/officeDocument/2006/customXml" ds:itemID="{1C87D828-17BD-438F-B58C-68819BD15BEE}">
+<ds:datastoreItem xmlns:ds="http://schemas.openxmlformats.org/officeDocument/2006/customXml" ds:itemID="{CA4F4280-46ED-481F-B47F-355466DEE71B}">
   <ds:schemaRefs>
     <ds:schemaRef ds:uri="http://schemas.openxmlformats.org/officeDocument/2006/bibliography"/>
   </ds:schemaRefs>

</xml_diff>